<commit_message>
corregido el capitulo 1
</commit_message>
<xml_diff>
--- a/documentos/CARATULA.docx
+++ b/documentos/CARATULA.docx
@@ -258,52 +258,38 @@
     </w:p>
     <w:p>
       <w:pPr>
+        <w:ind w:left="709" w:hanging="1"/>
         <w:jc w:val="center"/>
         <w:rPr>
-          <w:sz w:val="32"/>
-          <w:szCs w:val="32"/>
-          <w:lang w:val="es-ES"/>
-        </w:rPr>
-      </w:pPr>
-      <w:r>
-        <w:rPr>
-          <w:sz w:val="32"/>
-          <w:szCs w:val="32"/>
-          <w:lang w:val="es-ES"/>
-        </w:rPr>
-        <w:t xml:space="preserve">CASO DE ESTUDIO: </w:t>
-      </w:r>
-      <w:r>
-        <w:rPr>
-          <w:sz w:val="32"/>
-          <w:szCs w:val="32"/>
-          <w:lang w:val="es-ES"/>
-        </w:rPr>
-        <w:t>COMPLEJO DEPORTIVO U.M.S.S.</w:t>
-      </w:r>
-    </w:p>
-    <w:p>
-      <w:pPr>
-        <w:rPr>
-          <w:sz w:val="44"/>
-          <w:szCs w:val="44"/>
-          <w:lang w:val="es-ES"/>
-        </w:rPr>
-      </w:pPr>
-    </w:p>
-    <w:p>
-      <w:pPr>
-        <w:rPr>
-          <w:sz w:val="24"/>
-          <w:szCs w:val="24"/>
-          <w:lang w:val="es-ES"/>
-        </w:rPr>
-      </w:pPr>
-      <w:r>
+          <w:sz w:val="40"/>
+          <w:szCs w:val="40"/>
+          <w:lang w:val="es-419"/>
+        </w:rPr>
+      </w:pPr>
+    </w:p>
+    <w:p>
+      <w:pPr>
         <w:rPr>
           <w:b/>
           <w:sz w:val="24"/>
           <w:szCs w:val="24"/>
+          <w:lang w:val="es-419"/>
+        </w:rPr>
+      </w:pPr>
+    </w:p>
+    <w:p>
+      <w:pPr>
+        <w:rPr>
+          <w:sz w:val="24"/>
+          <w:szCs w:val="24"/>
+          <w:lang w:val="es-ES"/>
+        </w:rPr>
+      </w:pPr>
+      <w:r>
+        <w:rPr>
+          <w:b/>
+          <w:sz w:val="24"/>
+          <w:szCs w:val="24"/>
           <w:lang w:val="es-ES"/>
         </w:rPr>
         <w:t>MODALIDAD: Proyecto de Grado</w:t>
@@ -468,54 +454,59 @@
         </w:rPr>
         <w:t xml:space="preserve"> Zapata</w:t>
       </w:r>
+    </w:p>
+    <w:p>
+      <w:pPr>
+        <w:rPr>
+          <w:sz w:val="24"/>
+          <w:szCs w:val="24"/>
+          <w:lang w:val="es-ES"/>
+        </w:rPr>
+      </w:pPr>
+    </w:p>
+    <w:p>
+      <w:pPr>
+        <w:ind w:left="708" w:firstLine="708"/>
+        <w:jc w:val="center"/>
+        <w:rPr>
+          <w:sz w:val="24"/>
+          <w:szCs w:val="24"/>
+          <w:lang w:val="es-419"/>
+        </w:rPr>
+      </w:pPr>
+    </w:p>
+    <w:p>
+      <w:pPr>
+        <w:ind w:left="708" w:firstLine="708"/>
+        <w:jc w:val="center"/>
+        <w:rPr>
+          <w:sz w:val="24"/>
+          <w:szCs w:val="24"/>
+          <w:lang w:val="es-419"/>
+        </w:rPr>
+      </w:pPr>
+    </w:p>
+    <w:p>
+      <w:pPr>
+        <w:ind w:left="708" w:firstLine="708"/>
+        <w:jc w:val="center"/>
+        <w:rPr>
+          <w:sz w:val="24"/>
+          <w:szCs w:val="24"/>
+          <w:lang w:val="es-419"/>
+        </w:rPr>
+      </w:pPr>
       <w:bookmarkStart w:id="0" w:name="_GoBack"/>
       <w:bookmarkEnd w:id="0"/>
-    </w:p>
-    <w:p>
-      <w:pPr>
-        <w:rPr>
-          <w:sz w:val="24"/>
-          <w:szCs w:val="24"/>
-          <w:lang w:val="es-ES"/>
-        </w:rPr>
-      </w:pPr>
-    </w:p>
-    <w:p>
-      <w:pPr>
-        <w:ind w:left="708" w:firstLine="708"/>
-        <w:jc w:val="center"/>
-        <w:rPr>
-          <w:sz w:val="24"/>
-          <w:szCs w:val="24"/>
-          <w:lang w:val="es-ES"/>
-        </w:rPr>
-      </w:pPr>
-      <w:r>
-        <w:rPr>
-          <w:sz w:val="24"/>
-          <w:szCs w:val="24"/>
-          <w:lang w:val="es-ES"/>
-        </w:rPr>
-        <w:t>PERIODO I</w:t>
-      </w:r>
-      <w:r>
-        <w:rPr>
-          <w:sz w:val="24"/>
-          <w:szCs w:val="24"/>
-          <w:lang w:val="es-ES"/>
-        </w:rPr>
-        <w:t>I</w:t>
-      </w:r>
-      <w:r>
-        <w:rPr>
-          <w:sz w:val="24"/>
-          <w:szCs w:val="24"/>
-          <w:lang w:val="es-ES"/>
-        </w:rPr>
-        <w:t xml:space="preserve"> - 2015</w:t>
-      </w:r>
-    </w:p>
-    <w:p/>
+      <w:r>
+        <w:rPr>
+          <w:sz w:val="24"/>
+          <w:szCs w:val="24"/>
+          <w:lang w:val="es-ES"/>
+        </w:rPr>
+        <w:t>PERIODO II - 2015</w:t>
+      </w:r>
+    </w:p>
     <w:sectPr>
       <w:pgSz w:w="12240" w:h="15840"/>
       <w:pgMar w:top="1440" w:right="1440" w:bottom="1440" w:left="1440" w:header="708" w:footer="708" w:gutter="0"/>

</xml_diff>